<commit_message>
Updated with VS2017 information and removed VS2015.
</commit_message>
<xml_diff>
--- a/Help/Getting Started with Visual Studio.docx
+++ b/Help/Getting Started with Visual Studio.docx
@@ -1,6 +1,6 @@
 
 <file path=word/document.xml><?xml version="1.0" encoding="utf-8"?>
-<w:document xmlns:wpc="http://schemas.microsoft.com/office/word/2010/wordprocessingCanvas" xmlns:mc="http://schemas.openxmlformats.org/markup-compatibility/2006" xmlns:o="urn:schemas-microsoft-com:office:office" xmlns:r="http://schemas.openxmlformats.org/officeDocument/2006/relationships" xmlns:m="http://schemas.openxmlformats.org/officeDocument/2006/math" xmlns:v="urn:schemas-microsoft-com:vml" xmlns:wp14="http://schemas.microsoft.com/office/word/2010/wordprocessingDrawing" xmlns:wp="http://schemas.openxmlformats.org/drawingml/2006/wordprocessingDrawing" xmlns:w10="urn:schemas-microsoft-com:office:word" xmlns:w="http://schemas.openxmlformats.org/wordprocessingml/2006/main" xmlns:w14="http://schemas.microsoft.com/office/word/2010/wordml" xmlns:w15="http://schemas.microsoft.com/office/word/2012/wordml" xmlns:wpg="http://schemas.microsoft.com/office/word/2010/wordprocessingGroup" xmlns:wpi="http://schemas.microsoft.com/office/word/2010/wordprocessingInk" xmlns:wne="http://schemas.microsoft.com/office/word/2006/wordml" xmlns:wps="http://schemas.microsoft.com/office/word/2010/wordprocessingShape" mc:Ignorable="w14 w15 wp14">
+<w:document xmlns:wpc="http://schemas.microsoft.com/office/word/2010/wordprocessingCanvas" xmlns:cx="http://schemas.microsoft.com/office/drawing/2014/chartex" xmlns:cx1="http://schemas.microsoft.com/office/drawing/2015/9/8/chartex" xmlns:cx2="http://schemas.microsoft.com/office/drawing/2015/10/21/chartex" xmlns:cx3="http://schemas.microsoft.com/office/drawing/2016/5/9/chartex" xmlns:cx4="http://schemas.microsoft.com/office/drawing/2016/5/10/chartex" xmlns:cx5="http://schemas.microsoft.com/office/drawing/2016/5/11/chartex" xmlns:cx6="http://schemas.microsoft.com/office/drawing/2016/5/12/chartex" xmlns:cx7="http://schemas.microsoft.com/office/drawing/2016/5/13/chartex" xmlns:cx8="http://schemas.microsoft.com/office/drawing/2016/5/14/chartex" xmlns:mc="http://schemas.openxmlformats.org/markup-compatibility/2006" xmlns:aink="http://schemas.microsoft.com/office/drawing/2016/ink" xmlns:am3d="http://schemas.microsoft.com/office/drawing/2017/model3d" xmlns:o="urn:schemas-microsoft-com:office:office" xmlns:r="http://schemas.openxmlformats.org/officeDocument/2006/relationships" xmlns:m="http://schemas.openxmlformats.org/officeDocument/2006/math" xmlns:v="urn:schemas-microsoft-com:vml" xmlns:wp14="http://schemas.microsoft.com/office/word/2010/wordprocessingDrawing" xmlns:wp="http://schemas.openxmlformats.org/drawingml/2006/wordprocessingDrawing" xmlns:w10="urn:schemas-microsoft-com:office:word" xmlns:w="http://schemas.openxmlformats.org/wordprocessingml/2006/main" xmlns:w14="http://schemas.microsoft.com/office/word/2010/wordml" xmlns:w15="http://schemas.microsoft.com/office/word/2012/wordml" xmlns:w16cid="http://schemas.microsoft.com/office/word/2016/wordml/cid" xmlns:w16se="http://schemas.microsoft.com/office/word/2015/wordml/symex" xmlns:wpg="http://schemas.microsoft.com/office/word/2010/wordprocessingGroup" xmlns:wpi="http://schemas.microsoft.com/office/word/2010/wordprocessingInk" xmlns:wne="http://schemas.microsoft.com/office/word/2006/wordml" xmlns:wps="http://schemas.microsoft.com/office/word/2010/wordprocessingShape" mc:Ignorable="w14 w15 w16se w16cid wp14">
   <w:body>
     <w:p>
       <w:pPr>
@@ -28,7 +28,13 @@
         <w:t xml:space="preserve">It can </w:t>
       </w:r>
       <w:r>
-        <w:t>be overwhelming to new users. This document provides some general help for getting around in Visual Studio, working with code and using the debugger. It is based upon Visual Studio 2015 but the suggestions should be useful in other versions.</w:t>
+        <w:t xml:space="preserve">be overwhelming to new users. This document provides some general help for getting around in Visual Studio, working with code and using the debugger. It </w:t>
+      </w:r>
+      <w:r>
+        <w:t>is based upon Visual Studio 2017</w:t>
+      </w:r>
+      <w:r>
+        <w:t xml:space="preserve"> but the suggestions should be useful in other versions.</w:t>
       </w:r>
     </w:p>
     <w:sdt>
@@ -81,110 +87,63 @@
           <w:r>
             <w:fldChar w:fldCharType="separate"/>
           </w:r>
-          <w:bookmarkStart w:id="0" w:name="_GoBack"/>
-          <w:bookmarkEnd w:id="0"/>
-          <w:r>
-            <w:rPr>
-              <w:rStyle w:val="Hyperlink"/>
-              <w:noProof/>
-            </w:rPr>
-            <w:fldChar w:fldCharType="begin"/>
-          </w:r>
-          <w:r>
-            <w:rPr>
-              <w:rStyle w:val="Hyperlink"/>
-              <w:noProof/>
-            </w:rPr>
-            <w:instrText xml:space="preserve"> </w:instrText>
-          </w:r>
-          <w:r>
-            <w:rPr>
-              <w:noProof/>
-            </w:rPr>
-            <w:instrText>HYPERLINK \l "_Toc471559718"</w:instrText>
-          </w:r>
-          <w:r>
-            <w:rPr>
-              <w:rStyle w:val="Hyperlink"/>
-              <w:noProof/>
-            </w:rPr>
-            <w:instrText xml:space="preserve"> </w:instrText>
-          </w:r>
-          <w:r>
-            <w:rPr>
-              <w:rStyle w:val="Hyperlink"/>
-              <w:noProof/>
-            </w:rPr>
-          </w:r>
-          <w:r>
-            <w:rPr>
-              <w:rStyle w:val="Hyperlink"/>
-              <w:noProof/>
-            </w:rPr>
-            <w:fldChar w:fldCharType="separate"/>
-          </w:r>
-          <w:r>
-            <w:rPr>
-              <w:rStyle w:val="Hyperlink"/>
-              <w:noProof/>
-            </w:rPr>
-            <w:t>Getting Around</w:t>
-          </w:r>
-          <w:r>
-            <w:rPr>
-              <w:noProof/>
-              <w:webHidden/>
-            </w:rPr>
-            <w:tab/>
-          </w:r>
-          <w:r>
-            <w:rPr>
-              <w:noProof/>
-              <w:webHidden/>
-            </w:rPr>
-            <w:fldChar w:fldCharType="begin"/>
-          </w:r>
-          <w:r>
-            <w:rPr>
-              <w:noProof/>
-              <w:webHidden/>
-            </w:rPr>
-            <w:instrText xml:space="preserve"> PAGEREF _Toc471559718 \h </w:instrText>
-          </w:r>
-          <w:r>
-            <w:rPr>
-              <w:noProof/>
-              <w:webHidden/>
-            </w:rPr>
-          </w:r>
-          <w:r>
-            <w:rPr>
-              <w:noProof/>
-              <w:webHidden/>
-            </w:rPr>
-            <w:fldChar w:fldCharType="separate"/>
-          </w:r>
-          <w:r>
-            <w:rPr>
-              <w:noProof/>
-              <w:webHidden/>
-            </w:rPr>
-            <w:t>2</w:t>
-          </w:r>
-          <w:r>
-            <w:rPr>
-              <w:noProof/>
-              <w:webHidden/>
-            </w:rPr>
-            <w:fldChar w:fldCharType="end"/>
-          </w:r>
-          <w:r>
-            <w:rPr>
-              <w:rStyle w:val="Hyperlink"/>
-              <w:noProof/>
-            </w:rPr>
-            <w:fldChar w:fldCharType="end"/>
-          </w:r>
+          <w:hyperlink w:anchor="_Toc471559718" w:history="1">
+            <w:r>
+              <w:rPr>
+                <w:rStyle w:val="Hyperlink"/>
+                <w:noProof/>
+              </w:rPr>
+              <w:t>Getting Around</w:t>
+            </w:r>
+            <w:r>
+              <w:rPr>
+                <w:noProof/>
+                <w:webHidden/>
+              </w:rPr>
+              <w:tab/>
+            </w:r>
+            <w:r>
+              <w:rPr>
+                <w:noProof/>
+                <w:webHidden/>
+              </w:rPr>
+              <w:fldChar w:fldCharType="begin"/>
+            </w:r>
+            <w:r>
+              <w:rPr>
+                <w:noProof/>
+                <w:webHidden/>
+              </w:rPr>
+              <w:instrText xml:space="preserve"> PAGEREF _Toc471559718 \h </w:instrText>
+            </w:r>
+            <w:r>
+              <w:rPr>
+                <w:noProof/>
+                <w:webHidden/>
+              </w:rPr>
+            </w:r>
+            <w:r>
+              <w:rPr>
+                <w:noProof/>
+                <w:webHidden/>
+              </w:rPr>
+              <w:fldChar w:fldCharType="separate"/>
+            </w:r>
+            <w:r>
+              <w:rPr>
+                <w:noProof/>
+                <w:webHidden/>
+              </w:rPr>
+              <w:t>2</w:t>
+            </w:r>
+            <w:r>
+              <w:rPr>
+                <w:noProof/>
+                <w:webHidden/>
+              </w:rPr>
+              <w:fldChar w:fldCharType="end"/>
+            </w:r>
+          </w:hyperlink>
         </w:p>
         <w:p>
           <w:pPr>
@@ -1442,12 +1401,12 @@
       <w:pPr>
         <w:pStyle w:val="Heading1"/>
       </w:pPr>
-      <w:bookmarkStart w:id="1" w:name="_Toc471559718"/>
+      <w:bookmarkStart w:id="0" w:name="_Toc471559718"/>
       <w:r>
         <w:lastRenderedPageBreak/>
         <w:t>Getting Around</w:t>
       </w:r>
-      <w:bookmarkEnd w:id="1"/>
+      <w:bookmarkEnd w:id="0"/>
     </w:p>
     <w:p>
       <w:r>
@@ -1708,11 +1667,11 @@
       <w:pPr>
         <w:pStyle w:val="Heading3"/>
       </w:pPr>
-      <w:bookmarkStart w:id="2" w:name="_Toc471559719"/>
+      <w:bookmarkStart w:id="1" w:name="_Toc471559719"/>
       <w:r>
         <w:t>Editor Window</w:t>
       </w:r>
-      <w:bookmarkEnd w:id="2"/>
+      <w:bookmarkEnd w:id="1"/>
     </w:p>
     <w:p>
       <w:r>
@@ -1793,56 +1752,56 @@
       <w:pPr>
         <w:pStyle w:val="Heading3"/>
       </w:pPr>
-      <w:bookmarkStart w:id="3" w:name="_Toc471559720"/>
+      <w:bookmarkStart w:id="2" w:name="_Toc471559720"/>
       <w:r>
         <w:t>Output Window</w:t>
       </w:r>
+      <w:bookmarkEnd w:id="2"/>
+    </w:p>
+    <w:p>
+      <w:r>
+        <w:t xml:space="preserve">The Output window is where the IDE puts most messages of importance including build messages, debug messages and general errors.  The window separates the messages by category so use the dropdown list in the window to select the category of messages you want to see. </w:t>
+      </w:r>
+    </w:p>
+    <w:p>
+      <w:r>
+        <w:t>Perhaps the most useful aspect of this window is during builds when errors occur. Each error will generate a well-defined error message. The error message can be double clicked to jump to the appropriate location in your source code. More importantly, errors are shown in the order they are generated so focus on resolving the errors appearing earlier in the window to avoid wasting time on later errors that are caused by earlier ones.</w:t>
+      </w:r>
+    </w:p>
+    <w:p>
+      <w:pPr>
+        <w:pStyle w:val="Heading3"/>
+      </w:pPr>
+      <w:bookmarkStart w:id="3" w:name="_Toc471559721"/>
+      <w:r>
+        <w:t>Error Window</w:t>
+      </w:r>
       <w:bookmarkEnd w:id="3"/>
     </w:p>
     <w:p>
       <w:r>
-        <w:t xml:space="preserve">The Output window is where the IDE puts most messages of importance including build messages, debug messages and general errors.  The window separates the messages by category so use the dropdown list in the window to select the category of messages you want to see. </w:t>
-      </w:r>
-    </w:p>
-    <w:p>
-      <w:r>
-        <w:t>Perhaps the most useful aspect of this window is during builds when errors occur. Each error will generate a well-defined error message. The error message can be double clicked to jump to the appropriate location in your source code. More importantly, errors are shown in the order they are generated so focus on resolving the errors appearing earlier in the window to avoid wasting time on later errors that are caused by earlier ones.</w:t>
-      </w:r>
+        <w:t xml:space="preserve">The Error List window appears when you do a build and errors occur. Unlike the Output window errors are shown in an undefined order. Double clicking a row in the window will jump to the appropriate location in your source code. </w:t>
+      </w:r>
+    </w:p>
+    <w:p>
+      <w:pPr>
+        <w:pStyle w:val="Heading1"/>
+      </w:pPr>
+      <w:bookmarkStart w:id="4" w:name="_Toc471559722"/>
+      <w:r>
+        <w:t>Solutions and Projects</w:t>
+      </w:r>
+      <w:bookmarkEnd w:id="4"/>
     </w:p>
     <w:p>
       <w:pPr>
         <w:pStyle w:val="Heading3"/>
       </w:pPr>
-      <w:bookmarkStart w:id="4" w:name="_Toc471559721"/>
-      <w:r>
-        <w:t>Error Window</w:t>
-      </w:r>
-      <w:bookmarkEnd w:id="4"/>
-    </w:p>
-    <w:p>
-      <w:r>
-        <w:t xml:space="preserve">The Error List window appears when you do a build and errors occur. Unlike the Output window errors are shown in an undefined order. Double clicking a row in the window will jump to the appropriate location in your source code. </w:t>
-      </w:r>
-    </w:p>
-    <w:p>
-      <w:pPr>
-        <w:pStyle w:val="Heading1"/>
-      </w:pPr>
-      <w:bookmarkStart w:id="5" w:name="_Toc471559722"/>
-      <w:r>
-        <w:t>Solutions and Projects</w:t>
+      <w:bookmarkStart w:id="5" w:name="_Toc471559723"/>
+      <w:r>
+        <w:t>Projects</w:t>
       </w:r>
       <w:bookmarkEnd w:id="5"/>
-    </w:p>
-    <w:p>
-      <w:pPr>
-        <w:pStyle w:val="Heading3"/>
-      </w:pPr>
-      <w:bookmarkStart w:id="6" w:name="_Toc471559723"/>
-      <w:r>
-        <w:t>Projects</w:t>
-      </w:r>
-      <w:bookmarkEnd w:id="6"/>
     </w:p>
     <w:p>
       <w:r>
@@ -1944,21 +1903,19 @@
     </w:p>
     <w:p>
       <w:r>
-        <w:t xml:space="preserve">As projects get bigger it often becomes useful to break them up into a series of separate projects. This simplifies development and helps support reuse. Unfortunately this </w:t>
-      </w:r>
-      <w:proofErr w:type="gramStart"/>
-      <w:r>
-        <w:t>adds</w:t>
-      </w:r>
-      <w:proofErr w:type="gramEnd"/>
-      <w:r>
-        <w:t xml:space="preserve"> complexity as each project may be in a different state (ex. Building, debugging, </w:t>
-      </w:r>
-      <w:proofErr w:type="spellStart"/>
-      <w:r>
-        <w:t>etc</w:t>
-      </w:r>
-      <w:proofErr w:type="spellEnd"/>
+        <w:t xml:space="preserve">As projects get bigger it often becomes useful to break them up into a series of separate projects. This simplifies development and helps support reuse. </w:t>
+      </w:r>
+      <w:r>
+        <w:t>Unfortunately,</w:t>
+      </w:r>
+      <w:r>
+        <w:t xml:space="preserve"> this adds complexity as each project may be in a different state (ex. Building, debugging, </w:t>
+      </w:r>
+      <w:r>
+        <w:t>etc.</w:t>
+      </w:r>
+      <w:bookmarkStart w:id="6" w:name="_GoBack"/>
+      <w:bookmarkEnd w:id="6"/>
       <w:r>
         <w:t xml:space="preserve">). To simplify the UI, all projects must be contained in a solution. </w:t>
       </w:r>
@@ -2290,13 +2247,7 @@
     </w:p>
     <w:p>
       <w:r>
-        <w:t xml:space="preserve">Normally, while debugging your code, you cannot edit it. To edit code you would need to stop the debugger. </w:t>
-      </w:r>
-      <w:r>
-        <w:t>VS supports the concept of edit and continue.</w:t>
-      </w:r>
-      <w:r>
-        <w:t xml:space="preserve"> This allows you to make changes to your code while stopped in the debugger. When the debugger continues the changes are compiled and applied to the debugging code. The debugger will prompt you whether you want to use this feature or stop, recompile and then run your program again. This is designed to save time for code that requires significant setup time. But it doesn’t work for all changes and may break your code. Use it with caution.</w:t>
+        <w:t>Normally, while debugging your code, you cannot edit it. To edit code you would need to stop the debugger. VS supports the concept of edit and continue. This allows you to make changes to your code while stopped in the debugger. When the debugger continues the changes are compiled and applied to the debugging code. The debugger will prompt you whether you want to use this feature or stop, recompile and then run your program again. This is designed to save time for code that requires significant setup time. But it doesn’t work for all changes and may break your code. Use it with caution.</w:t>
       </w:r>
     </w:p>
     <w:p>
@@ -2402,15 +2353,7 @@
     </w:p>
     <w:p>
       <w:r>
-        <w:t xml:space="preserve">One word of note about breakpoints. The debugger breaks into your code before the line it is applied to </w:t>
-      </w:r>
-      <w:proofErr w:type="gramStart"/>
-      <w:r>
-        <w:t>executes</w:t>
-      </w:r>
-      <w:proofErr w:type="gramEnd"/>
-      <w:r>
-        <w:t xml:space="preserve">. This is your chance to verify state before the line executes. </w:t>
+        <w:t xml:space="preserve">One word of note about breakpoints. The debugger breaks into your code before the line it is applied to executes. This is your chance to verify state before the line executes. </w:t>
       </w:r>
     </w:p>
     <w:p>
@@ -2506,7 +2449,7 @@
 </file>
 
 <file path=word/endnotes.xml><?xml version="1.0" encoding="utf-8"?>
-<w:endnotes xmlns:wpc="http://schemas.microsoft.com/office/word/2010/wordprocessingCanvas" xmlns:mc="http://schemas.openxmlformats.org/markup-compatibility/2006" xmlns:o="urn:schemas-microsoft-com:office:office" xmlns:r="http://schemas.openxmlformats.org/officeDocument/2006/relationships" xmlns:m="http://schemas.openxmlformats.org/officeDocument/2006/math" xmlns:v="urn:schemas-microsoft-com:vml" xmlns:wp14="http://schemas.microsoft.com/office/word/2010/wordprocessingDrawing" xmlns:wp="http://schemas.openxmlformats.org/drawingml/2006/wordprocessingDrawing" xmlns:w10="urn:schemas-microsoft-com:office:word" xmlns:w="http://schemas.openxmlformats.org/wordprocessingml/2006/main" xmlns:w14="http://schemas.microsoft.com/office/word/2010/wordml" xmlns:w15="http://schemas.microsoft.com/office/word/2012/wordml" xmlns:wpg="http://schemas.microsoft.com/office/word/2010/wordprocessingGroup" xmlns:wpi="http://schemas.microsoft.com/office/word/2010/wordprocessingInk" xmlns:wne="http://schemas.microsoft.com/office/word/2006/wordml" xmlns:wps="http://schemas.microsoft.com/office/word/2010/wordprocessingShape" mc:Ignorable="w14 w15 wp14">
+<w:endnotes xmlns:wpc="http://schemas.microsoft.com/office/word/2010/wordprocessingCanvas" xmlns:cx="http://schemas.microsoft.com/office/drawing/2014/chartex" xmlns:cx1="http://schemas.microsoft.com/office/drawing/2015/9/8/chartex" xmlns:cx2="http://schemas.microsoft.com/office/drawing/2015/10/21/chartex" xmlns:cx3="http://schemas.microsoft.com/office/drawing/2016/5/9/chartex" xmlns:cx4="http://schemas.microsoft.com/office/drawing/2016/5/10/chartex" xmlns:cx5="http://schemas.microsoft.com/office/drawing/2016/5/11/chartex" xmlns:cx6="http://schemas.microsoft.com/office/drawing/2016/5/12/chartex" xmlns:cx7="http://schemas.microsoft.com/office/drawing/2016/5/13/chartex" xmlns:cx8="http://schemas.microsoft.com/office/drawing/2016/5/14/chartex" xmlns:mc="http://schemas.openxmlformats.org/markup-compatibility/2006" xmlns:aink="http://schemas.microsoft.com/office/drawing/2016/ink" xmlns:am3d="http://schemas.microsoft.com/office/drawing/2017/model3d" xmlns:o="urn:schemas-microsoft-com:office:office" xmlns:r="http://schemas.openxmlformats.org/officeDocument/2006/relationships" xmlns:m="http://schemas.openxmlformats.org/officeDocument/2006/math" xmlns:v="urn:schemas-microsoft-com:vml" xmlns:wp14="http://schemas.microsoft.com/office/word/2010/wordprocessingDrawing" xmlns:wp="http://schemas.openxmlformats.org/drawingml/2006/wordprocessingDrawing" xmlns:w10="urn:schemas-microsoft-com:office:word" xmlns:w="http://schemas.openxmlformats.org/wordprocessingml/2006/main" xmlns:w14="http://schemas.microsoft.com/office/word/2010/wordml" xmlns:w15="http://schemas.microsoft.com/office/word/2012/wordml" xmlns:w16cid="http://schemas.microsoft.com/office/word/2016/wordml/cid" xmlns:w16se="http://schemas.microsoft.com/office/word/2015/wordml/symex" xmlns:wpg="http://schemas.microsoft.com/office/word/2010/wordprocessingGroup" xmlns:wpi="http://schemas.microsoft.com/office/word/2010/wordprocessingInk" xmlns:wne="http://schemas.microsoft.com/office/word/2006/wordml" xmlns:wps="http://schemas.microsoft.com/office/word/2010/wordprocessingShape" mc:Ignorable="w14 w15 w16se w16cid wp14">
   <w:endnote w:type="separator" w:id="-1">
     <w:p>
       <w:pPr>
@@ -2531,7 +2474,7 @@
 </file>
 
 <file path=word/footer1.xml><?xml version="1.0" encoding="utf-8"?>
-<w:ftr xmlns:wpc="http://schemas.microsoft.com/office/word/2010/wordprocessingCanvas" xmlns:mc="http://schemas.openxmlformats.org/markup-compatibility/2006" xmlns:o="urn:schemas-microsoft-com:office:office" xmlns:r="http://schemas.openxmlformats.org/officeDocument/2006/relationships" xmlns:m="http://schemas.openxmlformats.org/officeDocument/2006/math" xmlns:v="urn:schemas-microsoft-com:vml" xmlns:wp14="http://schemas.microsoft.com/office/word/2010/wordprocessingDrawing" xmlns:wp="http://schemas.openxmlformats.org/drawingml/2006/wordprocessingDrawing" xmlns:w10="urn:schemas-microsoft-com:office:word" xmlns:w="http://schemas.openxmlformats.org/wordprocessingml/2006/main" xmlns:w14="http://schemas.microsoft.com/office/word/2010/wordml" xmlns:w15="http://schemas.microsoft.com/office/word/2012/wordml" xmlns:wpg="http://schemas.microsoft.com/office/word/2010/wordprocessingGroup" xmlns:wpi="http://schemas.microsoft.com/office/word/2010/wordprocessingInk" xmlns:wne="http://schemas.microsoft.com/office/word/2006/wordml" xmlns:wps="http://schemas.microsoft.com/office/word/2010/wordprocessingShape" mc:Ignorable="w14 w15 wp14">
+<w:ftr xmlns:wpc="http://schemas.microsoft.com/office/word/2010/wordprocessingCanvas" xmlns:cx="http://schemas.microsoft.com/office/drawing/2014/chartex" xmlns:cx1="http://schemas.microsoft.com/office/drawing/2015/9/8/chartex" xmlns:cx2="http://schemas.microsoft.com/office/drawing/2015/10/21/chartex" xmlns:cx3="http://schemas.microsoft.com/office/drawing/2016/5/9/chartex" xmlns:cx4="http://schemas.microsoft.com/office/drawing/2016/5/10/chartex" xmlns:cx5="http://schemas.microsoft.com/office/drawing/2016/5/11/chartex" xmlns:cx6="http://schemas.microsoft.com/office/drawing/2016/5/12/chartex" xmlns:cx7="http://schemas.microsoft.com/office/drawing/2016/5/13/chartex" xmlns:cx8="http://schemas.microsoft.com/office/drawing/2016/5/14/chartex" xmlns:mc="http://schemas.openxmlformats.org/markup-compatibility/2006" xmlns:aink="http://schemas.microsoft.com/office/drawing/2016/ink" xmlns:am3d="http://schemas.microsoft.com/office/drawing/2017/model3d" xmlns:o="urn:schemas-microsoft-com:office:office" xmlns:r="http://schemas.openxmlformats.org/officeDocument/2006/relationships" xmlns:m="http://schemas.openxmlformats.org/officeDocument/2006/math" xmlns:v="urn:schemas-microsoft-com:vml" xmlns:wp14="http://schemas.microsoft.com/office/word/2010/wordprocessingDrawing" xmlns:wp="http://schemas.openxmlformats.org/drawingml/2006/wordprocessingDrawing" xmlns:w10="urn:schemas-microsoft-com:office:word" xmlns:w="http://schemas.openxmlformats.org/wordprocessingml/2006/main" xmlns:w14="http://schemas.microsoft.com/office/word/2010/wordml" xmlns:w15="http://schemas.microsoft.com/office/word/2012/wordml" xmlns:w16cid="http://schemas.microsoft.com/office/word/2016/wordml/cid" xmlns:w16se="http://schemas.microsoft.com/office/word/2015/wordml/symex" xmlns:wpg="http://schemas.microsoft.com/office/word/2010/wordprocessingGroup" xmlns:wpi="http://schemas.microsoft.com/office/word/2010/wordprocessingInk" xmlns:wne="http://schemas.microsoft.com/office/word/2006/wordml" xmlns:wps="http://schemas.microsoft.com/office/word/2010/wordprocessingShape" mc:Ignorable="w14 w15 w16se w16cid wp14">
   <w:p>
     <w:pPr>
       <w:pStyle w:val="Footer"/>
@@ -2602,7 +2545,7 @@
 </file>
 
 <file path=word/footnotes.xml><?xml version="1.0" encoding="utf-8"?>
-<w:footnotes xmlns:wpc="http://schemas.microsoft.com/office/word/2010/wordprocessingCanvas" xmlns:mc="http://schemas.openxmlformats.org/markup-compatibility/2006" xmlns:o="urn:schemas-microsoft-com:office:office" xmlns:r="http://schemas.openxmlformats.org/officeDocument/2006/relationships" xmlns:m="http://schemas.openxmlformats.org/officeDocument/2006/math" xmlns:v="urn:schemas-microsoft-com:vml" xmlns:wp14="http://schemas.microsoft.com/office/word/2010/wordprocessingDrawing" xmlns:wp="http://schemas.openxmlformats.org/drawingml/2006/wordprocessingDrawing" xmlns:w10="urn:schemas-microsoft-com:office:word" xmlns:w="http://schemas.openxmlformats.org/wordprocessingml/2006/main" xmlns:w14="http://schemas.microsoft.com/office/word/2010/wordml" xmlns:w15="http://schemas.microsoft.com/office/word/2012/wordml" xmlns:wpg="http://schemas.microsoft.com/office/word/2010/wordprocessingGroup" xmlns:wpi="http://schemas.microsoft.com/office/word/2010/wordprocessingInk" xmlns:wne="http://schemas.microsoft.com/office/word/2006/wordml" xmlns:wps="http://schemas.microsoft.com/office/word/2010/wordprocessingShape" mc:Ignorable="w14 w15 wp14">
+<w:footnotes xmlns:wpc="http://schemas.microsoft.com/office/word/2010/wordprocessingCanvas" xmlns:cx="http://schemas.microsoft.com/office/drawing/2014/chartex" xmlns:cx1="http://schemas.microsoft.com/office/drawing/2015/9/8/chartex" xmlns:cx2="http://schemas.microsoft.com/office/drawing/2015/10/21/chartex" xmlns:cx3="http://schemas.microsoft.com/office/drawing/2016/5/9/chartex" xmlns:cx4="http://schemas.microsoft.com/office/drawing/2016/5/10/chartex" xmlns:cx5="http://schemas.microsoft.com/office/drawing/2016/5/11/chartex" xmlns:cx6="http://schemas.microsoft.com/office/drawing/2016/5/12/chartex" xmlns:cx7="http://schemas.microsoft.com/office/drawing/2016/5/13/chartex" xmlns:cx8="http://schemas.microsoft.com/office/drawing/2016/5/14/chartex" xmlns:mc="http://schemas.openxmlformats.org/markup-compatibility/2006" xmlns:aink="http://schemas.microsoft.com/office/drawing/2016/ink" xmlns:am3d="http://schemas.microsoft.com/office/drawing/2017/model3d" xmlns:o="urn:schemas-microsoft-com:office:office" xmlns:r="http://schemas.openxmlformats.org/officeDocument/2006/relationships" xmlns:m="http://schemas.openxmlformats.org/officeDocument/2006/math" xmlns:v="urn:schemas-microsoft-com:vml" xmlns:wp14="http://schemas.microsoft.com/office/word/2010/wordprocessingDrawing" xmlns:wp="http://schemas.openxmlformats.org/drawingml/2006/wordprocessingDrawing" xmlns:w10="urn:schemas-microsoft-com:office:word" xmlns:w="http://schemas.openxmlformats.org/wordprocessingml/2006/main" xmlns:w14="http://schemas.microsoft.com/office/word/2010/wordml" xmlns:w15="http://schemas.microsoft.com/office/word/2012/wordml" xmlns:w16cid="http://schemas.microsoft.com/office/word/2016/wordml/cid" xmlns:w16se="http://schemas.microsoft.com/office/word/2015/wordml/symex" xmlns:wpg="http://schemas.microsoft.com/office/word/2010/wordprocessingGroup" xmlns:wpi="http://schemas.microsoft.com/office/word/2010/wordprocessingInk" xmlns:wne="http://schemas.microsoft.com/office/word/2006/wordml" xmlns:wps="http://schemas.microsoft.com/office/word/2010/wordprocessingShape" mc:Ignorable="w14 w15 w16se w16cid wp14">
   <w:footnote w:type="separator" w:id="-1">
     <w:p>
       <w:pPr>
@@ -2627,7 +2570,7 @@
 </file>
 
 <file path=word/numbering.xml><?xml version="1.0" encoding="utf-8"?>
-<w:numbering xmlns:wpc="http://schemas.microsoft.com/office/word/2010/wordprocessingCanvas" xmlns:mc="http://schemas.openxmlformats.org/markup-compatibility/2006" xmlns:o="urn:schemas-microsoft-com:office:office" xmlns:r="http://schemas.openxmlformats.org/officeDocument/2006/relationships" xmlns:m="http://schemas.openxmlformats.org/officeDocument/2006/math" xmlns:v="urn:schemas-microsoft-com:vml" xmlns:wp14="http://schemas.microsoft.com/office/word/2010/wordprocessingDrawing" xmlns:wp="http://schemas.openxmlformats.org/drawingml/2006/wordprocessingDrawing" xmlns:w10="urn:schemas-microsoft-com:office:word" xmlns:w="http://schemas.openxmlformats.org/wordprocessingml/2006/main" xmlns:w14="http://schemas.microsoft.com/office/word/2010/wordml" xmlns:w15="http://schemas.microsoft.com/office/word/2012/wordml" xmlns:wpg="http://schemas.microsoft.com/office/word/2010/wordprocessingGroup" xmlns:wpi="http://schemas.microsoft.com/office/word/2010/wordprocessingInk" xmlns:wne="http://schemas.microsoft.com/office/word/2006/wordml" xmlns:wps="http://schemas.microsoft.com/office/word/2010/wordprocessingShape" mc:Ignorable="w14 w15 wp14">
+<w:numbering xmlns:wpc="http://schemas.microsoft.com/office/word/2010/wordprocessingCanvas" xmlns:cx="http://schemas.microsoft.com/office/drawing/2014/chartex" xmlns:cx1="http://schemas.microsoft.com/office/drawing/2015/9/8/chartex" xmlns:cx2="http://schemas.microsoft.com/office/drawing/2015/10/21/chartex" xmlns:cx3="http://schemas.microsoft.com/office/drawing/2016/5/9/chartex" xmlns:cx4="http://schemas.microsoft.com/office/drawing/2016/5/10/chartex" xmlns:cx5="http://schemas.microsoft.com/office/drawing/2016/5/11/chartex" xmlns:cx6="http://schemas.microsoft.com/office/drawing/2016/5/12/chartex" xmlns:cx7="http://schemas.microsoft.com/office/drawing/2016/5/13/chartex" xmlns:cx8="http://schemas.microsoft.com/office/drawing/2016/5/14/chartex" xmlns:mc="http://schemas.openxmlformats.org/markup-compatibility/2006" xmlns:aink="http://schemas.microsoft.com/office/drawing/2016/ink" xmlns:am3d="http://schemas.microsoft.com/office/drawing/2017/model3d" xmlns:o="urn:schemas-microsoft-com:office:office" xmlns:r="http://schemas.openxmlformats.org/officeDocument/2006/relationships" xmlns:m="http://schemas.openxmlformats.org/officeDocument/2006/math" xmlns:v="urn:schemas-microsoft-com:vml" xmlns:wp14="http://schemas.microsoft.com/office/word/2010/wordprocessingDrawing" xmlns:wp="http://schemas.openxmlformats.org/drawingml/2006/wordprocessingDrawing" xmlns:w10="urn:schemas-microsoft-com:office:word" xmlns:w="http://schemas.openxmlformats.org/wordprocessingml/2006/main" xmlns:w14="http://schemas.microsoft.com/office/word/2010/wordml" xmlns:w15="http://schemas.microsoft.com/office/word/2012/wordml" xmlns:w16cid="http://schemas.microsoft.com/office/word/2016/wordml/cid" xmlns:w16se="http://schemas.microsoft.com/office/word/2015/wordml/symex" xmlns:wpg="http://schemas.microsoft.com/office/word/2010/wordprocessingGroup" xmlns:wpi="http://schemas.microsoft.com/office/word/2010/wordprocessingInk" xmlns:wne="http://schemas.microsoft.com/office/word/2006/wordml" xmlns:wps="http://schemas.microsoft.com/office/word/2010/wordprocessingShape" mc:Ignorable="w14 w15 w16se w16cid wp14">
   <w:abstractNum w:abstractNumId="0" w15:restartNumberingAfterBreak="0">
     <w:nsid w:val="037D79B9"/>
     <w:multiLevelType w:val="hybridMultilevel"/>
@@ -5165,7 +5108,7 @@
 </file>
 
 <file path=word/styles.xml><?xml version="1.0" encoding="utf-8"?>
-<w:styles xmlns:mc="http://schemas.openxmlformats.org/markup-compatibility/2006" xmlns:r="http://schemas.openxmlformats.org/officeDocument/2006/relationships" xmlns:w="http://schemas.openxmlformats.org/wordprocessingml/2006/main" xmlns:w14="http://schemas.microsoft.com/office/word/2010/wordml" xmlns:w15="http://schemas.microsoft.com/office/word/2012/wordml" mc:Ignorable="w14 w15">
+<w:styles xmlns:mc="http://schemas.openxmlformats.org/markup-compatibility/2006" xmlns:r="http://schemas.openxmlformats.org/officeDocument/2006/relationships" xmlns:w="http://schemas.openxmlformats.org/wordprocessingml/2006/main" xmlns:w14="http://schemas.microsoft.com/office/word/2010/wordml" xmlns:w15="http://schemas.microsoft.com/office/word/2012/wordml" xmlns:w16cid="http://schemas.microsoft.com/office/word/2016/wordml/cid" xmlns:w16se="http://schemas.microsoft.com/office/word/2015/wordml/symex" mc:Ignorable="w14 w15 w16se w16cid">
   <w:docDefaults>
     <w:rPrDefault>
       <w:rPr>
@@ -5181,7 +5124,7 @@
       </w:pPr>
     </w:pPrDefault>
   </w:docDefaults>
-  <w:latentStyles w:defLockedState="0" w:defUIPriority="99" w:defSemiHidden="0" w:defUnhideWhenUsed="0" w:defQFormat="0" w:count="371">
+  <w:latentStyles w:defLockedState="0" w:defUIPriority="99" w:defSemiHidden="0" w:defUnhideWhenUsed="0" w:defQFormat="0" w:count="375">
     <w:lsdException w:name="Normal" w:uiPriority="0" w:qFormat="1"/>
     <w:lsdException w:name="heading 1" w:uiPriority="9" w:qFormat="1"/>
     <w:lsdException w:name="heading 2" w:semiHidden="1" w:uiPriority="9" w:unhideWhenUsed="1" w:qFormat="1"/>
@@ -5287,7 +5230,6 @@
     <w:lsdException w:name="HTML Sample" w:semiHidden="1" w:unhideWhenUsed="1"/>
     <w:lsdException w:name="HTML Typewriter" w:semiHidden="1" w:unhideWhenUsed="1"/>
     <w:lsdException w:name="HTML Variable" w:semiHidden="1" w:unhideWhenUsed="1"/>
-    <w:lsdException w:name="Normal Table" w:semiHidden="1" w:unhideWhenUsed="1"/>
     <w:lsdException w:name="annotation subject" w:semiHidden="1" w:unhideWhenUsed="1"/>
     <w:lsdException w:name="No List" w:semiHidden="1" w:unhideWhenUsed="1"/>
     <w:lsdException w:name="Outline List 1" w:semiHidden="1" w:unhideWhenUsed="1"/>
@@ -5331,10 +5273,8 @@
     <w:lsdException w:name="Table Elegant" w:semiHidden="1" w:unhideWhenUsed="1"/>
     <w:lsdException w:name="Table Professional" w:semiHidden="1" w:unhideWhenUsed="1"/>
     <w:lsdException w:name="Table Subtle 1" w:semiHidden="1" w:unhideWhenUsed="1"/>
-    <w:lsdException w:name="Table Subtle 2" w:semiHidden="1" w:unhideWhenUsed="1"/>
     <w:lsdException w:name="Table Web 1" w:semiHidden="1" w:unhideWhenUsed="1"/>
     <w:lsdException w:name="Table Web 2" w:semiHidden="1" w:unhideWhenUsed="1"/>
-    <w:lsdException w:name="Table Web 3" w:semiHidden="1" w:unhideWhenUsed="1"/>
     <w:lsdException w:name="Balloon Text" w:semiHidden="1" w:unhideWhenUsed="1"/>
     <w:lsdException w:name="Table Grid" w:uiPriority="39"/>
     <w:lsdException w:name="Table Theme" w:semiHidden="1" w:unhideWhenUsed="1"/>
@@ -5553,6 +5493,10 @@
     <w:lsdException w:name="List Table 5 Dark Accent 6" w:uiPriority="50"/>
     <w:lsdException w:name="List Table 6 Colorful Accent 6" w:uiPriority="51"/>
     <w:lsdException w:name="List Table 7 Colorful Accent 6" w:uiPriority="52"/>
+    <w:lsdException w:name="Mention" w:semiHidden="1" w:unhideWhenUsed="1"/>
+    <w:lsdException w:name="Smart Hyperlink" w:semiHidden="1" w:unhideWhenUsed="1"/>
+    <w:lsdException w:name="Hashtag" w:semiHidden="1" w:unhideWhenUsed="1"/>
+    <w:lsdException w:name="Unresolved Mention" w:semiHidden="1" w:unhideWhenUsed="1"/>
   </w:latentStyles>
   <w:style w:type="paragraph" w:default="1" w:styleId="Normal">
     <w:name w:val="Normal"/>
@@ -6149,7 +6093,7 @@
 </file>
 
 <file path=customXml/itemProps1.xml><?xml version="1.0" encoding="utf-8"?>
-<ds:datastoreItem xmlns:ds="http://schemas.openxmlformats.org/officeDocument/2006/customXml" ds:itemID="{0478E197-DCE1-4E39-B399-C4E1209E1FF5}">
+<ds:datastoreItem xmlns:ds="http://schemas.openxmlformats.org/officeDocument/2006/customXml" ds:itemID="{F0A3F006-7EB3-4882-81E9-107EBE536ABD}">
   <ds:schemaRefs>
     <ds:schemaRef ds:uri="http://schemas.openxmlformats.org/officeDocument/2006/bibliography"/>
   </ds:schemaRefs>

</xml_diff>